<commit_message>
dracula added with real text
</commit_message>
<xml_diff>
--- a/dracula.docx
+++ b/dracula.docx
@@ -4,44 +4,7 @@
   <w:body>
     <w:p>
       <w:r>
-        <w:rPr>
-          <w:noProof/>
-        </w:rPr>
-        <w:drawing>
-          <wp:inline distT="0" distB="0" distL="0" distR="0" wp14:anchorId="53EF5EED" wp14:editId="6AFB7EF4">
-            <wp:extent cx="5943600" cy="3339465"/>
-            <wp:effectExtent l="0" t="0" r="0" b="0"/>
-            <wp:docPr id="1" name="Picture 1"/>
-            <wp:cNvGraphicFramePr>
-              <a:graphicFrameLocks xmlns:a="http://schemas.openxmlformats.org/drawingml/2006/main" noChangeAspect="1"/>
-            </wp:cNvGraphicFramePr>
-            <a:graphic xmlns:a="http://schemas.openxmlformats.org/drawingml/2006/main">
-              <a:graphicData uri="http://schemas.openxmlformats.org/drawingml/2006/picture">
-                <pic:pic xmlns:pic="http://schemas.openxmlformats.org/drawingml/2006/picture">
-                  <pic:nvPicPr>
-                    <pic:cNvPr id="0" name=""/>
-                    <pic:cNvPicPr/>
-                  </pic:nvPicPr>
-                  <pic:blipFill>
-                    <a:blip r:embed="rId5"/>
-                    <a:stretch>
-                      <a:fillRect/>
-                    </a:stretch>
-                  </pic:blipFill>
-                  <pic:spPr>
-                    <a:xfrm>
-                      <a:off x="0" y="0"/>
-                      <a:ext cx="5943600" cy="3339465"/>
-                    </a:xfrm>
-                    <a:prstGeom prst="rect">
-                      <a:avLst/>
-                    </a:prstGeom>
-                  </pic:spPr>
-                </pic:pic>
-              </a:graphicData>
-            </a:graphic>
-          </wp:inline>
-        </w:drawing>
+        <w:t xml:space="preserve">Test document </w:t>
       </w:r>
       <w:bookmarkStart w:id="0" w:name="_GoBack"/>
       <w:bookmarkEnd w:id="0"/>
@@ -243,36 +206,6 @@
     <w:semiHidden/>
     <w:unhideWhenUsed/>
   </w:style>
-  <w:style w:type="paragraph" w:styleId="BalloonText">
-    <w:name w:val="Balloon Text"/>
-    <w:basedOn w:val="Normal"/>
-    <w:link w:val="BalloonTextChar"/>
-    <w:uiPriority w:val="99"/>
-    <w:semiHidden/>
-    <w:unhideWhenUsed/>
-    <w:rsid w:val="00004C7C"/>
-    <w:pPr>
-      <w:spacing w:after="0" w:line="240" w:lineRule="auto"/>
-    </w:pPr>
-    <w:rPr>
-      <w:rFonts w:ascii="Tahoma" w:hAnsi="Tahoma" w:cs="Tahoma"/>
-      <w:sz w:val="16"/>
-      <w:szCs w:val="16"/>
-    </w:rPr>
-  </w:style>
-  <w:style w:type="character" w:customStyle="1" w:styleId="BalloonTextChar">
-    <w:name w:val="Balloon Text Char"/>
-    <w:basedOn w:val="DefaultParagraphFont"/>
-    <w:link w:val="BalloonText"/>
-    <w:uiPriority w:val="99"/>
-    <w:semiHidden/>
-    <w:rsid w:val="00004C7C"/>
-    <w:rPr>
-      <w:rFonts w:ascii="Tahoma" w:hAnsi="Tahoma" w:cs="Tahoma"/>
-      <w:sz w:val="16"/>
-      <w:szCs w:val="16"/>
-    </w:rPr>
-  </w:style>
 </w:styles>
 </file>
 
@@ -463,36 +396,6 @@
     <w:semiHidden/>
     <w:unhideWhenUsed/>
   </w:style>
-  <w:style w:type="paragraph" w:styleId="BalloonText">
-    <w:name w:val="Balloon Text"/>
-    <w:basedOn w:val="Normal"/>
-    <w:link w:val="BalloonTextChar"/>
-    <w:uiPriority w:val="99"/>
-    <w:semiHidden/>
-    <w:unhideWhenUsed/>
-    <w:rsid w:val="00004C7C"/>
-    <w:pPr>
-      <w:spacing w:after="0" w:line="240" w:lineRule="auto"/>
-    </w:pPr>
-    <w:rPr>
-      <w:rFonts w:ascii="Tahoma" w:hAnsi="Tahoma" w:cs="Tahoma"/>
-      <w:sz w:val="16"/>
-      <w:szCs w:val="16"/>
-    </w:rPr>
-  </w:style>
-  <w:style w:type="character" w:customStyle="1" w:styleId="BalloonTextChar">
-    <w:name w:val="Balloon Text Char"/>
-    <w:basedOn w:val="DefaultParagraphFont"/>
-    <w:link w:val="BalloonText"/>
-    <w:uiPriority w:val="99"/>
-    <w:semiHidden/>
-    <w:rsid w:val="00004C7C"/>
-    <w:rPr>
-      <w:rFonts w:ascii="Tahoma" w:hAnsi="Tahoma" w:cs="Tahoma"/>
-      <w:sz w:val="16"/>
-      <w:szCs w:val="16"/>
-    </w:rPr>
-  </w:style>
 </w:styles>
 </file>
 

</xml_diff>